<commit_message>
Conceptual and report updates
</commit_message>
<xml_diff>
--- a/relatorio/relatorio1corrigido.docx
+++ b/relatorio/relatorio1corrigido.docx
@@ -1859,10 +1859,6 @@
           </mc:Choice>
           <mc:Fallback>
             <w:pict>
-              <v:shapetype id="_x0000_t202" coordsize="21600,21600" o:spt="202" path="m,l,21600r21600,l21600,xe">
-                <v:stroke joinstyle="miter"/>
-                <v:path gradientshapeok="t" o:connecttype="rect"/>
-              </v:shapetype>
               <v:shape id="Text Box 16" o:spid="_x0000_s1030" type="#_x0000_t202" style="position:absolute;left:0;text-align:left;margin-left:210.75pt;margin-top:-17.55pt;width:3in;height:94.5pt;z-index:251658752;visibility:visible;mso-wrap-style:square;mso-width-percent:0;mso-height-percent:0;mso-wrap-distance-left:9pt;mso-wrap-distance-top:0;mso-wrap-distance-right:9pt;mso-wrap-distance-bottom:0;mso-position-horizontal:absolute;mso-position-horizontal-relative:text;mso-position-vertical:absolute;mso-position-vertical-relative:text;mso-width-percent:0;mso-height-percent:0;mso-width-relative:page;mso-height-relative:page;v-text-anchor:top" o:gfxdata="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" filled="f" stroked="f">
                 <v:textbox>
                   <w:txbxContent>
@@ -2867,8 +2863,6 @@
           </mc:Fallback>
         </mc:AlternateContent>
       </w:r>
-      <w:bookmarkStart w:id="0" w:name="_GoBack"/>
-      <w:bookmarkEnd w:id="0"/>
     </w:p>
     <w:p>
       <w:pPr>
@@ -4319,11 +4313,11 @@
       <w:pPr>
         <w:pStyle w:val="Ttulo2"/>
       </w:pPr>
-      <w:bookmarkStart w:id="1" w:name="_Toc508041918"/>
+      <w:bookmarkStart w:id="0" w:name="_Toc508041918"/>
       <w:r>
         <w:t>Contextualização</w:t>
       </w:r>
-      <w:bookmarkEnd w:id="1"/>
+      <w:bookmarkEnd w:id="0"/>
     </w:p>
     <w:p>
       <w:pPr>
@@ -4583,7 +4577,7 @@
           <w:rFonts w:ascii="Calibri" w:hAnsi="Calibri"/>
         </w:rPr>
       </w:pPr>
-      <w:bookmarkStart w:id="2" w:name="_Toc508041919"/>
+      <w:bookmarkStart w:id="1" w:name="_Toc508041919"/>
       <w:r>
         <w:rPr>
           <w:rFonts w:ascii="Calibri" w:hAnsi="Calibri"/>
@@ -4591,7 +4585,7 @@
         <w:lastRenderedPageBreak/>
         <w:t>Motivação e Objetivos</w:t>
       </w:r>
-      <w:bookmarkEnd w:id="2"/>
+      <w:bookmarkEnd w:id="1"/>
     </w:p>
     <w:p>
       <w:pPr>
@@ -4851,7 +4845,7 @@
           <w:rFonts w:ascii="Calibri" w:hAnsi="Calibri"/>
         </w:rPr>
       </w:pPr>
-      <w:bookmarkStart w:id="3" w:name="_Toc508041920"/>
+      <w:bookmarkStart w:id="2" w:name="_Toc508041920"/>
       <w:r>
         <w:rPr>
           <w:rFonts w:ascii="Calibri" w:hAnsi="Calibri"/>
@@ -4859,7 +4853,7 @@
         <w:lastRenderedPageBreak/>
         <w:t>Definição da Identidade do Sistema a Desenvolver</w:t>
       </w:r>
-      <w:bookmarkEnd w:id="3"/>
+      <w:bookmarkEnd w:id="2"/>
     </w:p>
     <w:p>
       <w:pPr>
@@ -5439,7 +5433,7 @@
           <w:rFonts w:ascii="Calibri" w:hAnsi="Calibri"/>
         </w:rPr>
       </w:pPr>
-      <w:bookmarkStart w:id="4" w:name="_Toc508041921"/>
+      <w:bookmarkStart w:id="3" w:name="_Toc508041921"/>
       <w:r>
         <w:rPr>
           <w:rFonts w:ascii="Calibri" w:hAnsi="Calibri"/>
@@ -5447,7 +5441,7 @@
         <w:lastRenderedPageBreak/>
         <w:t>Análise de Viabilidade</w:t>
       </w:r>
-      <w:bookmarkEnd w:id="4"/>
+      <w:bookmarkEnd w:id="3"/>
     </w:p>
     <w:p>
       <w:pPr>
@@ -6035,7 +6029,7 @@
           <w:rFonts w:ascii="Calibri" w:hAnsi="Calibri"/>
         </w:rPr>
       </w:pPr>
-      <w:bookmarkStart w:id="5" w:name="_Toc508041922"/>
+      <w:bookmarkStart w:id="4" w:name="_Toc508041922"/>
       <w:r>
         <w:rPr>
           <w:rFonts w:ascii="Calibri" w:hAnsi="Calibri"/>
@@ -6043,7 +6037,7 @@
         <w:lastRenderedPageBreak/>
         <w:t>Identificação dos Recursos Necessários</w:t>
       </w:r>
-      <w:bookmarkEnd w:id="5"/>
+      <w:bookmarkEnd w:id="4"/>
     </w:p>
     <w:p>
       <w:pPr>
@@ -6327,7 +6321,7 @@
           <w:rFonts w:ascii="Calibri" w:hAnsi="Calibri"/>
         </w:rPr>
       </w:pPr>
-      <w:bookmarkStart w:id="6" w:name="_Toc508041923"/>
+      <w:bookmarkStart w:id="5" w:name="_Toc508041923"/>
       <w:r>
         <w:rPr>
           <w:rFonts w:ascii="Calibri" w:hAnsi="Calibri"/>
@@ -6335,7 +6329,7 @@
         <w:lastRenderedPageBreak/>
         <w:t>Modelo de Sistema</w:t>
       </w:r>
-      <w:bookmarkEnd w:id="6"/>
+      <w:bookmarkEnd w:id="5"/>
     </w:p>
     <w:p>
       <w:pPr>
@@ -6483,7 +6477,7 @@
       <w:pPr>
         <w:pStyle w:val="Caption"/>
       </w:pPr>
-      <w:bookmarkStart w:id="7" w:name="_Toc508041913"/>
+      <w:bookmarkStart w:id="6" w:name="_Toc508041913"/>
       <w:proofErr w:type="spellStart"/>
       <w:r>
         <w:t>Figura</w:t>
@@ -6521,7 +6515,7 @@
       <w:r>
         <w:t xml:space="preserve"> do Sistema</w:t>
       </w:r>
-      <w:bookmarkEnd w:id="7"/>
+      <w:bookmarkEnd w:id="6"/>
     </w:p>
     <w:p>
       <w:pPr>
@@ -6558,7 +6552,7 @@
           <w:rFonts w:ascii="Calibri" w:hAnsi="Calibri"/>
         </w:rPr>
       </w:pPr>
-      <w:bookmarkStart w:id="8" w:name="_Toc508041924"/>
+      <w:bookmarkStart w:id="7" w:name="_Toc508041924"/>
       <w:r>
         <w:rPr>
           <w:rFonts w:ascii="Calibri" w:hAnsi="Calibri"/>
@@ -6566,7 +6560,7 @@
         <w:lastRenderedPageBreak/>
         <w:t>Definição de Medidas de Sucesso</w:t>
       </w:r>
-      <w:bookmarkEnd w:id="8"/>
+      <w:bookmarkEnd w:id="7"/>
     </w:p>
     <w:p>
       <w:pPr>
@@ -6692,7 +6686,7 @@
         </w:rPr>
         <w:br w:type="page"/>
       </w:r>
-      <w:bookmarkStart w:id="9" w:name="_Toc508041925"/>
+      <w:bookmarkStart w:id="8" w:name="_Toc508041925"/>
       <w:r>
         <w:rPr>
           <w:rFonts w:ascii="Calibri" w:hAnsi="Calibri"/>
@@ -6700,7 +6694,7 @@
         <w:lastRenderedPageBreak/>
         <w:t>Plano de Desenvolvimento</w:t>
       </w:r>
-      <w:bookmarkEnd w:id="9"/>
+      <w:bookmarkEnd w:id="8"/>
     </w:p>
     <w:p>
       <w:pPr>
@@ -6769,7 +6763,7 @@
           <w:lang w:val="pt-PT"/>
         </w:rPr>
       </w:pPr>
-      <w:bookmarkStart w:id="10" w:name="_Toc508041914"/>
+      <w:bookmarkStart w:id="9" w:name="_Toc508041914"/>
       <w:r>
         <w:rPr>
           <w:lang w:val="pt-PT"/>
@@ -6804,7 +6798,7 @@
         </w:rPr>
         <w:t xml:space="preserve"> - Diagrama de Gantt: Fundamentação</w:t>
       </w:r>
-      <w:bookmarkEnd w:id="10"/>
+      <w:bookmarkEnd w:id="9"/>
     </w:p>
     <w:p>
       <w:pPr>
@@ -6887,7 +6881,7 @@
           <w:lang w:val="pt-PT"/>
         </w:rPr>
       </w:pPr>
-      <w:bookmarkStart w:id="11" w:name="_Toc508041915"/>
+      <w:bookmarkStart w:id="10" w:name="_Toc508041915"/>
       <w:r>
         <w:rPr>
           <w:lang w:val="pt-PT"/>
@@ -6922,7 +6916,7 @@
         </w:rPr>
         <w:t xml:space="preserve"> - Diagrama de Gantt: Especificação</w:t>
       </w:r>
-      <w:bookmarkEnd w:id="11"/>
+      <w:bookmarkEnd w:id="10"/>
     </w:p>
     <w:p>
       <w:pPr>
@@ -7004,7 +6998,7 @@
           <w:lang w:val="pt-PT"/>
         </w:rPr>
       </w:pPr>
-      <w:bookmarkStart w:id="12" w:name="_Toc508041916"/>
+      <w:bookmarkStart w:id="11" w:name="_Toc508041916"/>
       <w:r>
         <w:rPr>
           <w:lang w:val="pt-PT"/>
@@ -7039,7 +7033,7 @@
         </w:rPr>
         <w:t xml:space="preserve"> - Diagrama de Gantt: Implementação</w:t>
       </w:r>
-      <w:bookmarkEnd w:id="12"/>
+      <w:bookmarkEnd w:id="11"/>
     </w:p>
     <w:p>
       <w:pPr>
@@ -7150,6 +7144,811 @@
           <w:lang w:val="pt-PT"/>
         </w:rPr>
         <w:t>Nas fases seguintes haverá a necessidade de ter toda a equipa reunida em torno de uma tarefa ou outra tarefa, dada a importância da mesma. Todas as outras serão distribuídas segundo o mesmo critério que na primeira fase.</w:t>
+      </w:r>
+    </w:p>
+    <w:p>
+      <w:pPr>
+        <w:spacing w:line="240" w:lineRule="auto"/>
+        <w:jc w:val="left"/>
+        <w:rPr>
+          <w:lang w:val="pt-PT"/>
+        </w:rPr>
+      </w:pPr>
+      <w:r>
+        <w:rPr>
+          <w:lang w:val="pt-PT"/>
+        </w:rPr>
+        <w:br w:type="page"/>
+      </w:r>
+    </w:p>
+    <w:p>
+      <w:pPr>
+        <w:jc w:val="center"/>
+        <w:rPr>
+          <w:sz w:val="96"/>
+          <w:lang w:val="pt-PT"/>
+        </w:rPr>
+      </w:pPr>
+      <w:r>
+        <w:rPr>
+          <w:sz w:val="96"/>
+          <w:lang w:val="pt-PT"/>
+        </w:rPr>
+        <w:lastRenderedPageBreak/>
+        <w:t>2 FASE</w:t>
+      </w:r>
+    </w:p>
+    <w:p>
+      <w:pPr>
+        <w:spacing w:line="240" w:lineRule="auto"/>
+        <w:jc w:val="left"/>
+        <w:rPr>
+          <w:sz w:val="96"/>
+          <w:lang w:val="pt-PT"/>
+        </w:rPr>
+      </w:pPr>
+      <w:r>
+        <w:rPr>
+          <w:sz w:val="96"/>
+          <w:lang w:val="pt-PT"/>
+        </w:rPr>
+        <w:br w:type="page"/>
+      </w:r>
+    </w:p>
+    <w:p>
+      <w:pPr>
+        <w:pStyle w:val="Ttulo11"/>
+      </w:pPr>
+      <w:r>
+        <w:lastRenderedPageBreak/>
+        <w:t xml:space="preserve">Base </w:t>
+      </w:r>
+      <w:r>
+        <w:rPr>
+          <w:rFonts w:ascii="Calibri" w:hAnsi="Calibri"/>
+        </w:rPr>
+        <w:t>de</w:t>
+      </w:r>
+      <w:r>
+        <w:t xml:space="preserve"> Dados</w:t>
+      </w:r>
+    </w:p>
+    <w:p>
+      <w:pPr>
+        <w:pStyle w:val="Ttulo2"/>
+        <w:rPr>
+          <w:rFonts w:ascii="Calibri" w:hAnsi="Calibri"/>
+        </w:rPr>
+      </w:pPr>
+      <w:r>
+        <w:rPr>
+          <w:rFonts w:ascii="Calibri" w:hAnsi="Calibri"/>
+        </w:rPr>
+        <w:t>Modelo Conceptual</w:t>
+      </w:r>
+    </w:p>
+    <w:p>
+      <w:pPr>
+        <w:pStyle w:val="Ttulo3"/>
+      </w:pPr>
+      <w:r>
+        <w:t>Identificar os tipos de identidades</w:t>
+      </w:r>
+    </w:p>
+    <w:p>
+      <w:pPr>
+        <w:ind w:firstLine="720"/>
+        <w:rPr>
+          <w:lang w:val="pt-PT"/>
+        </w:rPr>
+      </w:pPr>
+      <w:r>
+        <w:rPr>
+          <w:lang w:val="pt-PT"/>
+        </w:rPr>
+        <w:t>De forma a conseguirmos identificar as diferentes entidades que o sistema engloba, foi</w:t>
+      </w:r>
+    </w:p>
+    <w:p>
+      <w:pPr>
+        <w:rPr>
+          <w:lang w:val="pt-PT"/>
+        </w:rPr>
+      </w:pPr>
+      <w:r>
+        <w:rPr>
+          <w:lang w:val="pt-PT"/>
+        </w:rPr>
+        <w:t>necessário determinar quais os objetos que se enquadram nesta definição. Para isso, após a</w:t>
+      </w:r>
+      <w:r>
+        <w:rPr>
+          <w:lang w:val="pt-PT"/>
+        </w:rPr>
+        <w:t xml:space="preserve"> </w:t>
+      </w:r>
+      <w:r>
+        <w:rPr>
+          <w:lang w:val="pt-PT"/>
+        </w:rPr>
+        <w:t>leitura e análise de requisitos, foram identificadas três entidades: cliente, avaliação e</w:t>
+      </w:r>
+      <w:r>
+        <w:rPr>
+          <w:lang w:val="pt-PT"/>
+        </w:rPr>
+        <w:t xml:space="preserve"> estabelecimento. (COPIADO DO HUGO)</w:t>
+      </w:r>
+    </w:p>
+    <w:tbl>
+      <w:tblPr>
+        <w:tblStyle w:val="GridTable5Dark-Accent1"/>
+        <w:tblW w:w="0" w:type="auto"/>
+        <w:tblLook w:val="04A0" w:firstRow="1" w:lastRow="0" w:firstColumn="1" w:lastColumn="0" w:noHBand="0" w:noVBand="1"/>
+      </w:tblPr>
+      <w:tblGrid>
+        <w:gridCol w:w="2123"/>
+        <w:gridCol w:w="2123"/>
+        <w:gridCol w:w="2124"/>
+        <w:gridCol w:w="2124"/>
+      </w:tblGrid>
+      <w:tr>
+        <w:trPr>
+          <w:cnfStyle w:val="100000000000" w:firstRow="1" w:lastRow="0" w:firstColumn="0" w:lastColumn="0" w:oddVBand="0" w:evenVBand="0" w:oddHBand="0" w:evenHBand="0" w:firstRowFirstColumn="0" w:firstRowLastColumn="0" w:lastRowFirstColumn="0" w:lastRowLastColumn="0"/>
+        </w:trPr>
+        <w:tc>
+          <w:tcPr>
+            <w:cnfStyle w:val="001000000000" w:firstRow="0" w:lastRow="0" w:firstColumn="1" w:lastColumn="0" w:oddVBand="0" w:evenVBand="0" w:oddHBand="0" w:evenHBand="0" w:firstRowFirstColumn="0" w:firstRowLastColumn="0" w:lastRowFirstColumn="0" w:lastRowLastColumn="0"/>
+            <w:tcW w:w="2123" w:type="dxa"/>
+          </w:tcPr>
+          <w:p>
+            <w:pPr>
+              <w:rPr>
+                <w:lang w:val="pt-PT"/>
+              </w:rPr>
+            </w:pPr>
+            <w:r>
+              <w:rPr>
+                <w:lang w:val="pt-PT"/>
+              </w:rPr>
+              <w:t>Nome da Entidade</w:t>
+            </w:r>
+          </w:p>
+        </w:tc>
+        <w:tc>
+          <w:tcPr>
+            <w:tcW w:w="2123" w:type="dxa"/>
+          </w:tcPr>
+          <w:p>
+            <w:pPr>
+              <w:cnfStyle w:val="100000000000" w:firstRow="1" w:lastRow="0" w:firstColumn="0" w:lastColumn="0" w:oddVBand="0" w:evenVBand="0" w:oddHBand="0" w:evenHBand="0" w:firstRowFirstColumn="0" w:firstRowLastColumn="0" w:lastRowFirstColumn="0" w:lastRowLastColumn="0"/>
+              <w:rPr>
+                <w:lang w:val="pt-PT"/>
+              </w:rPr>
+            </w:pPr>
+            <w:r>
+              <w:rPr>
+                <w:lang w:val="pt-PT"/>
+              </w:rPr>
+              <w:t>Descrição</w:t>
+            </w:r>
+          </w:p>
+        </w:tc>
+        <w:tc>
+          <w:tcPr>
+            <w:tcW w:w="2124" w:type="dxa"/>
+          </w:tcPr>
+          <w:p>
+            <w:pPr>
+              <w:cnfStyle w:val="100000000000" w:firstRow="1" w:lastRow="0" w:firstColumn="0" w:lastColumn="0" w:oddVBand="0" w:evenVBand="0" w:oddHBand="0" w:evenHBand="0" w:firstRowFirstColumn="0" w:firstRowLastColumn="0" w:lastRowFirstColumn="0" w:lastRowLastColumn="0"/>
+              <w:rPr>
+                <w:lang w:val="pt-PT"/>
+              </w:rPr>
+            </w:pPr>
+            <w:r>
+              <w:rPr>
+                <w:lang w:val="pt-PT"/>
+              </w:rPr>
+              <w:t>Sinónimos</w:t>
+            </w:r>
+          </w:p>
+        </w:tc>
+        <w:tc>
+          <w:tcPr>
+            <w:tcW w:w="2124" w:type="dxa"/>
+          </w:tcPr>
+          <w:p>
+            <w:pPr>
+              <w:cnfStyle w:val="100000000000" w:firstRow="1" w:lastRow="0" w:firstColumn="0" w:lastColumn="0" w:oddVBand="0" w:evenVBand="0" w:oddHBand="0" w:evenHBand="0" w:firstRowFirstColumn="0" w:firstRowLastColumn="0" w:lastRowFirstColumn="0" w:lastRowLastColumn="0"/>
+              <w:rPr>
+                <w:lang w:val="pt-PT"/>
+              </w:rPr>
+            </w:pPr>
+            <w:r>
+              <w:rPr>
+                <w:lang w:val="pt-PT"/>
+              </w:rPr>
+              <w:t>Ocorrências</w:t>
+            </w:r>
+          </w:p>
+        </w:tc>
+      </w:tr>
+      <w:tr>
+        <w:trPr>
+          <w:cnfStyle w:val="000000100000" w:firstRow="0" w:lastRow="0" w:firstColumn="0" w:lastColumn="0" w:oddVBand="0" w:evenVBand="0" w:oddHBand="1" w:evenHBand="0" w:firstRowFirstColumn="0" w:firstRowLastColumn="0" w:lastRowFirstColumn="0" w:lastRowLastColumn="0"/>
+        </w:trPr>
+        <w:tc>
+          <w:tcPr>
+            <w:cnfStyle w:val="001000000000" w:firstRow="0" w:lastRow="0" w:firstColumn="1" w:lastColumn="0" w:oddVBand="0" w:evenVBand="0" w:oddHBand="0" w:evenHBand="0" w:firstRowFirstColumn="0" w:firstRowLastColumn="0" w:lastRowFirstColumn="0" w:lastRowLastColumn="0"/>
+            <w:tcW w:w="2123" w:type="dxa"/>
+          </w:tcPr>
+          <w:p>
+            <w:pPr>
+              <w:rPr>
+                <w:lang w:val="pt-PT"/>
+              </w:rPr>
+            </w:pPr>
+            <w:r>
+              <w:rPr>
+                <w:lang w:val="pt-PT"/>
+              </w:rPr>
+              <w:t>Cliente</w:t>
+            </w:r>
+          </w:p>
+        </w:tc>
+        <w:tc>
+          <w:tcPr>
+            <w:tcW w:w="2123" w:type="dxa"/>
+          </w:tcPr>
+          <w:p>
+            <w:pPr>
+              <w:cnfStyle w:val="000000100000" w:firstRow="0" w:lastRow="0" w:firstColumn="0" w:lastColumn="0" w:oddVBand="0" w:evenVBand="0" w:oddHBand="1" w:evenHBand="0" w:firstRowFirstColumn="0" w:firstRowLastColumn="0" w:lastRowFirstColumn="0" w:lastRowLastColumn="0"/>
+              <w:rPr>
+                <w:lang w:val="pt-PT"/>
+              </w:rPr>
+            </w:pPr>
+          </w:p>
+        </w:tc>
+        <w:tc>
+          <w:tcPr>
+            <w:tcW w:w="2124" w:type="dxa"/>
+          </w:tcPr>
+          <w:p>
+            <w:pPr>
+              <w:cnfStyle w:val="000000100000" w:firstRow="0" w:lastRow="0" w:firstColumn="0" w:lastColumn="0" w:oddVBand="0" w:evenVBand="0" w:oddHBand="1" w:evenHBand="0" w:firstRowFirstColumn="0" w:firstRowLastColumn="0" w:lastRowFirstColumn="0" w:lastRowLastColumn="0"/>
+              <w:rPr>
+                <w:lang w:val="pt-PT"/>
+              </w:rPr>
+            </w:pPr>
+          </w:p>
+        </w:tc>
+        <w:tc>
+          <w:tcPr>
+            <w:tcW w:w="2124" w:type="dxa"/>
+          </w:tcPr>
+          <w:p>
+            <w:pPr>
+              <w:cnfStyle w:val="000000100000" w:firstRow="0" w:lastRow="0" w:firstColumn="0" w:lastColumn="0" w:oddVBand="0" w:evenVBand="0" w:oddHBand="1" w:evenHBand="0" w:firstRowFirstColumn="0" w:firstRowLastColumn="0" w:lastRowFirstColumn="0" w:lastRowLastColumn="0"/>
+              <w:rPr>
+                <w:lang w:val="pt-PT"/>
+              </w:rPr>
+            </w:pPr>
+          </w:p>
+        </w:tc>
+      </w:tr>
+      <w:tr>
+        <w:tc>
+          <w:tcPr>
+            <w:cnfStyle w:val="001000000000" w:firstRow="0" w:lastRow="0" w:firstColumn="1" w:lastColumn="0" w:oddVBand="0" w:evenVBand="0" w:oddHBand="0" w:evenHBand="0" w:firstRowFirstColumn="0" w:firstRowLastColumn="0" w:lastRowFirstColumn="0" w:lastRowLastColumn="0"/>
+            <w:tcW w:w="2123" w:type="dxa"/>
+          </w:tcPr>
+          <w:p>
+            <w:pPr>
+              <w:rPr>
+                <w:lang w:val="pt-PT"/>
+              </w:rPr>
+            </w:pPr>
+            <w:r>
+              <w:rPr>
+                <w:lang w:val="pt-PT"/>
+              </w:rPr>
+              <w:t>Trabalho</w:t>
+            </w:r>
+          </w:p>
+        </w:tc>
+        <w:tc>
+          <w:tcPr>
+            <w:tcW w:w="2123" w:type="dxa"/>
+          </w:tcPr>
+          <w:p>
+            <w:pPr>
+              <w:cnfStyle w:val="000000000000" w:firstRow="0" w:lastRow="0" w:firstColumn="0" w:lastColumn="0" w:oddVBand="0" w:evenVBand="0" w:oddHBand="0" w:evenHBand="0" w:firstRowFirstColumn="0" w:firstRowLastColumn="0" w:lastRowFirstColumn="0" w:lastRowLastColumn="0"/>
+              <w:rPr>
+                <w:lang w:val="pt-PT"/>
+              </w:rPr>
+            </w:pPr>
+          </w:p>
+        </w:tc>
+        <w:tc>
+          <w:tcPr>
+            <w:tcW w:w="2124" w:type="dxa"/>
+          </w:tcPr>
+          <w:p>
+            <w:pPr>
+              <w:cnfStyle w:val="000000000000" w:firstRow="0" w:lastRow="0" w:firstColumn="0" w:lastColumn="0" w:oddVBand="0" w:evenVBand="0" w:oddHBand="0" w:evenHBand="0" w:firstRowFirstColumn="0" w:firstRowLastColumn="0" w:lastRowFirstColumn="0" w:lastRowLastColumn="0"/>
+              <w:rPr>
+                <w:lang w:val="pt-PT"/>
+              </w:rPr>
+            </w:pPr>
+          </w:p>
+        </w:tc>
+        <w:tc>
+          <w:tcPr>
+            <w:tcW w:w="2124" w:type="dxa"/>
+          </w:tcPr>
+          <w:p>
+            <w:pPr>
+              <w:cnfStyle w:val="000000000000" w:firstRow="0" w:lastRow="0" w:firstColumn="0" w:lastColumn="0" w:oddVBand="0" w:evenVBand="0" w:oddHBand="0" w:evenHBand="0" w:firstRowFirstColumn="0" w:firstRowLastColumn="0" w:lastRowFirstColumn="0" w:lastRowLastColumn="0"/>
+              <w:rPr>
+                <w:lang w:val="pt-PT"/>
+              </w:rPr>
+            </w:pPr>
+          </w:p>
+        </w:tc>
+      </w:tr>
+      <w:tr>
+        <w:trPr>
+          <w:cnfStyle w:val="000000100000" w:firstRow="0" w:lastRow="0" w:firstColumn="0" w:lastColumn="0" w:oddVBand="0" w:evenVBand="0" w:oddHBand="1" w:evenHBand="0" w:firstRowFirstColumn="0" w:firstRowLastColumn="0" w:lastRowFirstColumn="0" w:lastRowLastColumn="0"/>
+        </w:trPr>
+        <w:tc>
+          <w:tcPr>
+            <w:cnfStyle w:val="001000000000" w:firstRow="0" w:lastRow="0" w:firstColumn="1" w:lastColumn="0" w:oddVBand="0" w:evenVBand="0" w:oddHBand="0" w:evenHBand="0" w:firstRowFirstColumn="0" w:firstRowLastColumn="0" w:lastRowFirstColumn="0" w:lastRowLastColumn="0"/>
+            <w:tcW w:w="2123" w:type="dxa"/>
+          </w:tcPr>
+          <w:p>
+            <w:pPr>
+              <w:rPr>
+                <w:lang w:val="pt-PT"/>
+              </w:rPr>
+            </w:pPr>
+            <w:r>
+              <w:rPr>
+                <w:lang w:val="pt-PT"/>
+              </w:rPr>
+              <w:t>Estabelecimento</w:t>
+            </w:r>
+          </w:p>
+        </w:tc>
+        <w:tc>
+          <w:tcPr>
+            <w:tcW w:w="2123" w:type="dxa"/>
+          </w:tcPr>
+          <w:p>
+            <w:pPr>
+              <w:cnfStyle w:val="000000100000" w:firstRow="0" w:lastRow="0" w:firstColumn="0" w:lastColumn="0" w:oddVBand="0" w:evenVBand="0" w:oddHBand="1" w:evenHBand="0" w:firstRowFirstColumn="0" w:firstRowLastColumn="0" w:lastRowFirstColumn="0" w:lastRowLastColumn="0"/>
+              <w:rPr>
+                <w:lang w:val="pt-PT"/>
+              </w:rPr>
+            </w:pPr>
+          </w:p>
+        </w:tc>
+        <w:tc>
+          <w:tcPr>
+            <w:tcW w:w="2124" w:type="dxa"/>
+          </w:tcPr>
+          <w:p>
+            <w:pPr>
+              <w:cnfStyle w:val="000000100000" w:firstRow="0" w:lastRow="0" w:firstColumn="0" w:lastColumn="0" w:oddVBand="0" w:evenVBand="0" w:oddHBand="1" w:evenHBand="0" w:firstRowFirstColumn="0" w:firstRowLastColumn="0" w:lastRowFirstColumn="0" w:lastRowLastColumn="0"/>
+              <w:rPr>
+                <w:lang w:val="pt-PT"/>
+              </w:rPr>
+            </w:pPr>
+          </w:p>
+        </w:tc>
+        <w:tc>
+          <w:tcPr>
+            <w:tcW w:w="2124" w:type="dxa"/>
+          </w:tcPr>
+          <w:p>
+            <w:pPr>
+              <w:cnfStyle w:val="000000100000" w:firstRow="0" w:lastRow="0" w:firstColumn="0" w:lastColumn="0" w:oddVBand="0" w:evenVBand="0" w:oddHBand="1" w:evenHBand="0" w:firstRowFirstColumn="0" w:firstRowLastColumn="0" w:lastRowFirstColumn="0" w:lastRowLastColumn="0"/>
+              <w:rPr>
+                <w:lang w:val="pt-PT"/>
+              </w:rPr>
+            </w:pPr>
+          </w:p>
+        </w:tc>
+      </w:tr>
+    </w:tbl>
+    <w:p>
+      <w:pPr>
+        <w:rPr>
+          <w:lang w:val="pt-PT"/>
+        </w:rPr>
+      </w:pPr>
+    </w:p>
+    <w:p>
+      <w:pPr>
+        <w:pStyle w:val="Ttulo3"/>
+      </w:pPr>
+      <w:r>
+        <w:t>Identificar tipos de relacionamento</w:t>
+      </w:r>
+    </w:p>
+    <w:p>
+      <w:pPr>
+        <w:ind w:firstLine="720"/>
+        <w:rPr>
+          <w:lang w:val="pt-PT"/>
+        </w:rPr>
+      </w:pPr>
+      <w:r>
+        <w:rPr>
+          <w:lang w:val="pt-PT"/>
+        </w:rPr>
+        <w:t>Após identificadas as entidades do nosso SBD, é necessário detetar todos os relacionamentos existentes entre as mesmas. A leitura e análise dos requisitos permite identificar estes relacionamentos que as entidades estabelecem entre sim, bem como a sua resp</w:t>
+      </w:r>
+      <w:r>
+        <w:rPr>
+          <w:lang w:val="pt-PT"/>
+        </w:rPr>
+        <w:t>etiva cardinalidade.</w:t>
+      </w:r>
+    </w:p>
+    <w:p>
+      <w:pPr>
+        <w:ind w:firstLine="720"/>
+        <w:rPr>
+          <w:lang w:val="pt-PT"/>
+        </w:rPr>
+      </w:pPr>
+      <w:r>
+        <w:rPr>
+          <w:lang w:val="pt-PT"/>
+        </w:rPr>
+        <w:t>Desta forma, apresentamos na seguinte tabela todos os relacionamentos entre entidades que foram identificados</w:t>
+      </w:r>
+      <w:r>
+        <w:rPr>
+          <w:lang w:val="pt-PT"/>
+        </w:rPr>
+        <w:t>.</w:t>
+      </w:r>
+      <w:r>
+        <w:rPr>
+          <w:lang w:val="pt-PT"/>
+        </w:rPr>
+        <w:t xml:space="preserve"> (COPIADO)</w:t>
+      </w:r>
+    </w:p>
+    <w:tbl>
+      <w:tblPr>
+        <w:tblStyle w:val="GridTable4-Accent1"/>
+        <w:tblW w:w="0" w:type="auto"/>
+        <w:tblLook w:val="04A0" w:firstRow="1" w:lastRow="0" w:firstColumn="1" w:lastColumn="0" w:noHBand="0" w:noVBand="1"/>
+      </w:tblPr>
+      <w:tblGrid>
+        <w:gridCol w:w="1670"/>
+        <w:gridCol w:w="1692"/>
+        <w:gridCol w:w="1761"/>
+        <w:gridCol w:w="1692"/>
+        <w:gridCol w:w="1679"/>
+      </w:tblGrid>
+      <w:tr>
+        <w:trPr>
+          <w:cnfStyle w:val="100000000000" w:firstRow="1" w:lastRow="0" w:firstColumn="0" w:lastColumn="0" w:oddVBand="0" w:evenVBand="0" w:oddHBand="0" w:evenHBand="0" w:firstRowFirstColumn="0" w:firstRowLastColumn="0" w:lastRowFirstColumn="0" w:lastRowLastColumn="0"/>
+        </w:trPr>
+        <w:tc>
+          <w:tcPr>
+            <w:cnfStyle w:val="001000000000" w:firstRow="0" w:lastRow="0" w:firstColumn="1" w:lastColumn="0" w:oddVBand="0" w:evenVBand="0" w:oddHBand="0" w:evenHBand="0" w:firstRowFirstColumn="0" w:firstRowLastColumn="0" w:lastRowFirstColumn="0" w:lastRowLastColumn="0"/>
+            <w:tcW w:w="1698" w:type="dxa"/>
+          </w:tcPr>
+          <w:p>
+            <w:pPr>
+              <w:rPr>
+                <w:lang w:val="pt-PT"/>
+              </w:rPr>
+            </w:pPr>
+            <w:r>
+              <w:rPr>
+                <w:lang w:val="pt-PT"/>
+              </w:rPr>
+              <w:t>Nome da Entidade</w:t>
+            </w:r>
+          </w:p>
+        </w:tc>
+        <w:tc>
+          <w:tcPr>
+            <w:tcW w:w="1699" w:type="dxa"/>
+          </w:tcPr>
+          <w:p>
+            <w:pPr>
+              <w:cnfStyle w:val="100000000000" w:firstRow="1" w:lastRow="0" w:firstColumn="0" w:lastColumn="0" w:oddVBand="0" w:evenVBand="0" w:oddHBand="0" w:evenHBand="0" w:firstRowFirstColumn="0" w:firstRowLastColumn="0" w:lastRowFirstColumn="0" w:lastRowLastColumn="0"/>
+              <w:rPr>
+                <w:lang w:val="pt-PT"/>
+              </w:rPr>
+            </w:pPr>
+            <w:r>
+              <w:rPr>
+                <w:lang w:val="pt-PT"/>
+              </w:rPr>
+              <w:t>Multiplicidade</w:t>
+            </w:r>
+          </w:p>
+        </w:tc>
+        <w:tc>
+          <w:tcPr>
+            <w:tcW w:w="1699" w:type="dxa"/>
+          </w:tcPr>
+          <w:p>
+            <w:pPr>
+              <w:cnfStyle w:val="100000000000" w:firstRow="1" w:lastRow="0" w:firstColumn="0" w:lastColumn="0" w:oddVBand="0" w:evenVBand="0" w:oddHBand="0" w:evenHBand="0" w:firstRowFirstColumn="0" w:firstRowLastColumn="0" w:lastRowFirstColumn="0" w:lastRowLastColumn="0"/>
+              <w:rPr>
+                <w:lang w:val="pt-PT"/>
+              </w:rPr>
+            </w:pPr>
+            <w:r>
+              <w:rPr>
+                <w:lang w:val="pt-PT"/>
+              </w:rPr>
+              <w:t>Relacionamento</w:t>
+            </w:r>
+          </w:p>
+        </w:tc>
+        <w:tc>
+          <w:tcPr>
+            <w:tcW w:w="1699" w:type="dxa"/>
+          </w:tcPr>
+          <w:p>
+            <w:pPr>
+              <w:cnfStyle w:val="100000000000" w:firstRow="1" w:lastRow="0" w:firstColumn="0" w:lastColumn="0" w:oddVBand="0" w:evenVBand="0" w:oddHBand="0" w:evenHBand="0" w:firstRowFirstColumn="0" w:firstRowLastColumn="0" w:lastRowFirstColumn="0" w:lastRowLastColumn="0"/>
+              <w:rPr>
+                <w:lang w:val="pt-PT"/>
+              </w:rPr>
+            </w:pPr>
+            <w:r>
+              <w:rPr>
+                <w:lang w:val="pt-PT"/>
+              </w:rPr>
+              <w:t>Multiplicidade</w:t>
+            </w:r>
+          </w:p>
+        </w:tc>
+        <w:tc>
+          <w:tcPr>
+            <w:tcW w:w="1699" w:type="dxa"/>
+          </w:tcPr>
+          <w:p>
+            <w:pPr>
+              <w:cnfStyle w:val="100000000000" w:firstRow="1" w:lastRow="0" w:firstColumn="0" w:lastColumn="0" w:oddVBand="0" w:evenVBand="0" w:oddHBand="0" w:evenHBand="0" w:firstRowFirstColumn="0" w:firstRowLastColumn="0" w:lastRowFirstColumn="0" w:lastRowLastColumn="0"/>
+              <w:rPr>
+                <w:lang w:val="pt-PT"/>
+              </w:rPr>
+            </w:pPr>
+            <w:r>
+              <w:rPr>
+                <w:lang w:val="pt-PT"/>
+              </w:rPr>
+              <w:t>Nome da Entidade</w:t>
+            </w:r>
+          </w:p>
+        </w:tc>
+      </w:tr>
+      <w:tr>
+        <w:trPr>
+          <w:cnfStyle w:val="000000100000" w:firstRow="0" w:lastRow="0" w:firstColumn="0" w:lastColumn="0" w:oddVBand="0" w:evenVBand="0" w:oddHBand="1" w:evenHBand="0" w:firstRowFirstColumn="0" w:firstRowLastColumn="0" w:lastRowFirstColumn="0" w:lastRowLastColumn="0"/>
+        </w:trPr>
+        <w:tc>
+          <w:tcPr>
+            <w:cnfStyle w:val="001000000000" w:firstRow="0" w:lastRow="0" w:firstColumn="1" w:lastColumn="0" w:oddVBand="0" w:evenVBand="0" w:oddHBand="0" w:evenHBand="0" w:firstRowFirstColumn="0" w:firstRowLastColumn="0" w:lastRowFirstColumn="0" w:lastRowLastColumn="0"/>
+            <w:tcW w:w="1698" w:type="dxa"/>
+          </w:tcPr>
+          <w:p>
+            <w:pPr>
+              <w:rPr>
+                <w:lang w:val="pt-PT"/>
+              </w:rPr>
+            </w:pPr>
+            <w:r>
+              <w:rPr>
+                <w:lang w:val="pt-PT"/>
+              </w:rPr>
+              <w:t>Cliente</w:t>
+            </w:r>
+          </w:p>
+        </w:tc>
+        <w:tc>
+          <w:tcPr>
+            <w:tcW w:w="1699" w:type="dxa"/>
+          </w:tcPr>
+          <w:p>
+            <w:pPr>
+              <w:cnfStyle w:val="000000100000" w:firstRow="0" w:lastRow="0" w:firstColumn="0" w:lastColumn="0" w:oddVBand="0" w:evenVBand="0" w:oddHBand="1" w:evenHBand="0" w:firstRowFirstColumn="0" w:firstRowLastColumn="0" w:lastRowFirstColumn="0" w:lastRowLastColumn="0"/>
+              <w:rPr>
+                <w:lang w:val="pt-PT"/>
+              </w:rPr>
+            </w:pPr>
+          </w:p>
+        </w:tc>
+        <w:tc>
+          <w:tcPr>
+            <w:tcW w:w="1699" w:type="dxa"/>
+          </w:tcPr>
+          <w:p>
+            <w:pPr>
+              <w:cnfStyle w:val="000000100000" w:firstRow="0" w:lastRow="0" w:firstColumn="0" w:lastColumn="0" w:oddVBand="0" w:evenVBand="0" w:oddHBand="1" w:evenHBand="0" w:firstRowFirstColumn="0" w:firstRowLastColumn="0" w:lastRowFirstColumn="0" w:lastRowLastColumn="0"/>
+              <w:rPr>
+                <w:lang w:val="pt-PT"/>
+              </w:rPr>
+            </w:pPr>
+          </w:p>
+        </w:tc>
+        <w:tc>
+          <w:tcPr>
+            <w:tcW w:w="1699" w:type="dxa"/>
+          </w:tcPr>
+          <w:p>
+            <w:pPr>
+              <w:cnfStyle w:val="000000100000" w:firstRow="0" w:lastRow="0" w:firstColumn="0" w:lastColumn="0" w:oddVBand="0" w:evenVBand="0" w:oddHBand="1" w:evenHBand="0" w:firstRowFirstColumn="0" w:firstRowLastColumn="0" w:lastRowFirstColumn="0" w:lastRowLastColumn="0"/>
+              <w:rPr>
+                <w:lang w:val="pt-PT"/>
+              </w:rPr>
+            </w:pPr>
+          </w:p>
+        </w:tc>
+        <w:tc>
+          <w:tcPr>
+            <w:tcW w:w="1699" w:type="dxa"/>
+          </w:tcPr>
+          <w:p>
+            <w:pPr>
+              <w:cnfStyle w:val="000000100000" w:firstRow="0" w:lastRow="0" w:firstColumn="0" w:lastColumn="0" w:oddVBand="0" w:evenVBand="0" w:oddHBand="1" w:evenHBand="0" w:firstRowFirstColumn="0" w:firstRowLastColumn="0" w:lastRowFirstColumn="0" w:lastRowLastColumn="0"/>
+              <w:rPr>
+                <w:lang w:val="pt-PT"/>
+              </w:rPr>
+            </w:pPr>
+            <w:r>
+              <w:rPr>
+                <w:lang w:val="pt-PT"/>
+              </w:rPr>
+              <w:t>Trabalho</w:t>
+            </w:r>
+          </w:p>
+        </w:tc>
+      </w:tr>
+      <w:tr>
+        <w:tc>
+          <w:tcPr>
+            <w:cnfStyle w:val="001000000000" w:firstRow="0" w:lastRow="0" w:firstColumn="1" w:lastColumn="0" w:oddVBand="0" w:evenVBand="0" w:oddHBand="0" w:evenHBand="0" w:firstRowFirstColumn="0" w:firstRowLastColumn="0" w:lastRowFirstColumn="0" w:lastRowLastColumn="0"/>
+            <w:tcW w:w="1698" w:type="dxa"/>
+          </w:tcPr>
+          <w:p>
+            <w:pPr>
+              <w:rPr>
+                <w:lang w:val="pt-PT"/>
+              </w:rPr>
+            </w:pPr>
+            <w:r>
+              <w:rPr>
+                <w:lang w:val="pt-PT"/>
+              </w:rPr>
+              <w:t>Trabalho</w:t>
+            </w:r>
+          </w:p>
+        </w:tc>
+        <w:tc>
+          <w:tcPr>
+            <w:tcW w:w="1699" w:type="dxa"/>
+          </w:tcPr>
+          <w:p>
+            <w:pPr>
+              <w:cnfStyle w:val="000000000000" w:firstRow="0" w:lastRow="0" w:firstColumn="0" w:lastColumn="0" w:oddVBand="0" w:evenVBand="0" w:oddHBand="0" w:evenHBand="0" w:firstRowFirstColumn="0" w:firstRowLastColumn="0" w:lastRowFirstColumn="0" w:lastRowLastColumn="0"/>
+              <w:rPr>
+                <w:lang w:val="pt-PT"/>
+              </w:rPr>
+            </w:pPr>
+          </w:p>
+        </w:tc>
+        <w:tc>
+          <w:tcPr>
+            <w:tcW w:w="1699" w:type="dxa"/>
+          </w:tcPr>
+          <w:p>
+            <w:pPr>
+              <w:cnfStyle w:val="000000000000" w:firstRow="0" w:lastRow="0" w:firstColumn="0" w:lastColumn="0" w:oddVBand="0" w:evenVBand="0" w:oddHBand="0" w:evenHBand="0" w:firstRowFirstColumn="0" w:firstRowLastColumn="0" w:lastRowFirstColumn="0" w:lastRowLastColumn="0"/>
+              <w:rPr>
+                <w:lang w:val="pt-PT"/>
+              </w:rPr>
+            </w:pPr>
+          </w:p>
+        </w:tc>
+        <w:tc>
+          <w:tcPr>
+            <w:tcW w:w="1699" w:type="dxa"/>
+          </w:tcPr>
+          <w:p>
+            <w:pPr>
+              <w:cnfStyle w:val="000000000000" w:firstRow="0" w:lastRow="0" w:firstColumn="0" w:lastColumn="0" w:oddVBand="0" w:evenVBand="0" w:oddHBand="0" w:evenHBand="0" w:firstRowFirstColumn="0" w:firstRowLastColumn="0" w:lastRowFirstColumn="0" w:lastRowLastColumn="0"/>
+              <w:rPr>
+                <w:lang w:val="pt-PT"/>
+              </w:rPr>
+            </w:pPr>
+          </w:p>
+        </w:tc>
+        <w:tc>
+          <w:tcPr>
+            <w:tcW w:w="1699" w:type="dxa"/>
+          </w:tcPr>
+          <w:p>
+            <w:pPr>
+              <w:cnfStyle w:val="000000000000" w:firstRow="0" w:lastRow="0" w:firstColumn="0" w:lastColumn="0" w:oddVBand="0" w:evenVBand="0" w:oddHBand="0" w:evenHBand="0" w:firstRowFirstColumn="0" w:firstRowLastColumn="0" w:lastRowFirstColumn="0" w:lastRowLastColumn="0"/>
+              <w:rPr>
+                <w:lang w:val="pt-PT"/>
+              </w:rPr>
+            </w:pPr>
+            <w:r>
+              <w:rPr>
+                <w:lang w:val="pt-PT"/>
+              </w:rPr>
+              <w:t>Funcionário</w:t>
+            </w:r>
+          </w:p>
+        </w:tc>
+      </w:tr>
+    </w:tbl>
+    <w:p>
+      <w:pPr>
+        <w:rPr>
+          <w:lang w:val="pt-PT"/>
+        </w:rPr>
+      </w:pPr>
+    </w:p>
+    <w:p>
+      <w:pPr>
+        <w:pStyle w:val="Ttulo3"/>
+      </w:pPr>
+      <w:bookmarkStart w:id="12" w:name="_GoBack"/>
+      <w:bookmarkEnd w:id="12"/>
+      <w:r>
+        <w:t>Identificar e associar atributos com os tipos de entidades e relacionamentos</w:t>
+      </w:r>
+    </w:p>
+    <w:p>
+      <w:pPr>
+        <w:ind w:firstLine="720"/>
+        <w:rPr>
+          <w:lang w:val="pt-PT"/>
+        </w:rPr>
+      </w:pPr>
+      <w:r>
+        <w:rPr>
+          <w:lang w:val="pt-PT"/>
+        </w:rPr>
+        <w:t>De seguida, será abordada a associação entre a informação que conseguimos reter</w:t>
+      </w:r>
+      <w:r>
+        <w:rPr>
+          <w:lang w:val="pt-PT"/>
+        </w:rPr>
+        <w:t xml:space="preserve"> </w:t>
+      </w:r>
+      <w:r>
+        <w:rPr>
+          <w:lang w:val="pt-PT"/>
+        </w:rPr>
+        <w:t>sobre as diferentes entidades. Para isso, foi necessário detetar todos os atributos necessários</w:t>
+      </w:r>
+      <w:r>
+        <w:rPr>
+          <w:lang w:val="pt-PT"/>
+        </w:rPr>
+        <w:t xml:space="preserve"> </w:t>
+      </w:r>
+      <w:r>
+        <w:rPr>
+          <w:lang w:val="pt-PT"/>
+        </w:rPr>
+        <w:t>para representar cada entidade, bem como identificar o seu respetivo tipo.</w:t>
       </w:r>
     </w:p>
     <w:p>
@@ -7651,7 +8450,7 @@
         <w:rStyle w:val="PageNumber"/>
         <w:noProof/>
       </w:rPr>
-      <w:t>12</w:t>
+      <w:t>13</w:t>
     </w:r>
     <w:r>
       <w:rPr>
@@ -8683,6 +9482,142 @@
     </w:lvl>
   </w:abstractNum>
   <w:abstractNum w:abstractNumId="8" w15:restartNumberingAfterBreak="0">
+    <w:nsid w:val="58284500"/>
+    <w:multiLevelType w:val="multilevel"/>
+    <w:tmpl w:val="C80ADC66"/>
+    <w:lvl w:ilvl="0">
+      <w:start w:val="1"/>
+      <w:numFmt w:val="decimal"/>
+      <w:suff w:val="nothing"/>
+      <w:lvlText w:val="%1.   "/>
+      <w:lvlJc w:val="left"/>
+      <w:pPr>
+        <w:ind w:left="0" w:firstLine="0"/>
+      </w:pPr>
+      <w:rPr>
+        <w:rFonts w:ascii="Arial" w:hAnsi="Arial" w:hint="default"/>
+        <w:b/>
+        <w:i w:val="0"/>
+        <w:sz w:val="36"/>
+        <w:szCs w:val="36"/>
+      </w:rPr>
+    </w:lvl>
+    <w:lvl w:ilvl="1">
+      <w:start w:val="1"/>
+      <w:numFmt w:val="decimal"/>
+      <w:suff w:val="nothing"/>
+      <w:lvlText w:val="%1.%2.   "/>
+      <w:lvlJc w:val="left"/>
+      <w:pPr>
+        <w:ind w:left="0" w:firstLine="0"/>
+      </w:pPr>
+      <w:rPr>
+        <w:rFonts w:ascii="Arial" w:hAnsi="Arial" w:hint="default"/>
+        <w:b/>
+        <w:i w:val="0"/>
+        <w:sz w:val="32"/>
+        <w:szCs w:val="32"/>
+      </w:rPr>
+    </w:lvl>
+    <w:lvl w:ilvl="2">
+      <w:start w:val="1"/>
+      <w:numFmt w:val="decimal"/>
+      <w:suff w:val="nothing"/>
+      <w:lvlText w:val="%1.%2.%3   "/>
+      <w:lvlJc w:val="left"/>
+      <w:pPr>
+        <w:ind w:left="0" w:firstLine="0"/>
+      </w:pPr>
+      <w:rPr>
+        <w:rFonts w:ascii="Arial" w:hAnsi="Arial" w:hint="default"/>
+        <w:b/>
+        <w:i w:val="0"/>
+        <w:sz w:val="28"/>
+        <w:szCs w:val="28"/>
+      </w:rPr>
+    </w:lvl>
+    <w:lvl w:ilvl="3">
+      <w:start w:val="1"/>
+      <w:numFmt w:val="decimal"/>
+      <w:lvlText w:val="%3.%1.%2.%4."/>
+      <w:lvlJc w:val="left"/>
+      <w:pPr>
+        <w:ind w:left="0" w:firstLine="0"/>
+      </w:pPr>
+      <w:rPr>
+        <w:rFonts w:ascii="Arial" w:hAnsi="Arial" w:hint="default"/>
+        <w:b/>
+        <w:i w:val="0"/>
+        <w:sz w:val="28"/>
+      </w:rPr>
+    </w:lvl>
+    <w:lvl w:ilvl="4">
+      <w:start w:val="1"/>
+      <w:numFmt w:val="none"/>
+      <w:suff w:val="nothing"/>
+      <w:lvlText w:val=""/>
+      <w:lvlJc w:val="left"/>
+      <w:pPr>
+        <w:ind w:left="0" w:firstLine="0"/>
+      </w:pPr>
+      <w:rPr>
+        <w:rFonts w:hint="default"/>
+      </w:rPr>
+    </w:lvl>
+    <w:lvl w:ilvl="5">
+      <w:start w:val="1"/>
+      <w:numFmt w:val="none"/>
+      <w:suff w:val="nothing"/>
+      <w:lvlText w:val=""/>
+      <w:lvlJc w:val="left"/>
+      <w:pPr>
+        <w:ind w:left="0" w:firstLine="0"/>
+      </w:pPr>
+      <w:rPr>
+        <w:rFonts w:hint="default"/>
+      </w:rPr>
+    </w:lvl>
+    <w:lvl w:ilvl="6">
+      <w:start w:val="1"/>
+      <w:numFmt w:val="none"/>
+      <w:suff w:val="nothing"/>
+      <w:lvlText w:val=""/>
+      <w:lvlJc w:val="left"/>
+      <w:pPr>
+        <w:ind w:left="0" w:firstLine="0"/>
+      </w:pPr>
+      <w:rPr>
+        <w:rFonts w:hint="default"/>
+      </w:rPr>
+    </w:lvl>
+    <w:lvl w:ilvl="7">
+      <w:start w:val="1"/>
+      <w:numFmt w:val="none"/>
+      <w:suff w:val="nothing"/>
+      <w:lvlText w:val=""/>
+      <w:lvlJc w:val="left"/>
+      <w:pPr>
+        <w:ind w:left="0" w:firstLine="0"/>
+      </w:pPr>
+      <w:rPr>
+        <w:rFonts w:hint="default"/>
+      </w:rPr>
+    </w:lvl>
+    <w:lvl w:ilvl="8">
+      <w:start w:val="1"/>
+      <w:numFmt w:val="none"/>
+      <w:suff w:val="nothing"/>
+      <w:lvlText w:val=""/>
+      <w:lvlJc w:val="left"/>
+      <w:pPr>
+        <w:ind w:left="0" w:firstLine="0"/>
+      </w:pPr>
+      <w:rPr>
+        <w:rFonts w:hint="default"/>
+      </w:rPr>
+    </w:lvl>
+  </w:abstractNum>
+  <w:abstractNum w:abstractNumId="9" w15:restartNumberingAfterBreak="0">
     <w:nsid w:val="59AC5B87"/>
     <w:multiLevelType w:val="hybridMultilevel"/>
     <w:tmpl w:val="F42CDB0C"/>
@@ -8794,7 +9729,7 @@
       </w:rPr>
     </w:lvl>
   </w:abstractNum>
-  <w:abstractNum w:abstractNumId="9" w15:restartNumberingAfterBreak="0">
+  <w:abstractNum w:abstractNumId="10" w15:restartNumberingAfterBreak="0">
     <w:nsid w:val="5AD90A3E"/>
     <w:multiLevelType w:val="multilevel"/>
     <w:tmpl w:val="888AB50E"/>
@@ -8910,7 +9845,141 @@
       </w:pPr>
     </w:lvl>
   </w:abstractNum>
-  <w:abstractNum w:abstractNumId="10" w15:restartNumberingAfterBreak="0">
+  <w:abstractNum w:abstractNumId="11" w15:restartNumberingAfterBreak="0">
+    <w:nsid w:val="642101A2"/>
+    <w:multiLevelType w:val="multilevel"/>
+    <w:tmpl w:val="B4689230"/>
+    <w:lvl w:ilvl="0">
+      <w:start w:val="1"/>
+      <w:numFmt w:val="decimal"/>
+      <w:suff w:val="nothing"/>
+      <w:lvlText w:val="%1.   "/>
+      <w:lvlJc w:val="left"/>
+      <w:pPr>
+        <w:ind w:left="0" w:firstLine="0"/>
+      </w:pPr>
+      <w:rPr>
+        <w:rFonts w:ascii="Arial" w:hAnsi="Arial" w:hint="default"/>
+        <w:b/>
+        <w:i w:val="0"/>
+        <w:sz w:val="36"/>
+        <w:szCs w:val="36"/>
+      </w:rPr>
+    </w:lvl>
+    <w:lvl w:ilvl="1">
+      <w:start w:val="1"/>
+      <w:numFmt w:val="decimal"/>
+      <w:suff w:val="nothing"/>
+      <w:lvlText w:val="%1.%2.   "/>
+      <w:lvlJc w:val="left"/>
+      <w:pPr>
+        <w:ind w:left="0" w:firstLine="0"/>
+      </w:pPr>
+      <w:rPr>
+        <w:rFonts w:ascii="Arial" w:hAnsi="Arial" w:hint="default"/>
+        <w:b/>
+        <w:i w:val="0"/>
+        <w:sz w:val="32"/>
+        <w:szCs w:val="32"/>
+      </w:rPr>
+    </w:lvl>
+    <w:lvl w:ilvl="2">
+      <w:start w:val="1"/>
+      <w:numFmt w:val="decimal"/>
+      <w:suff w:val="nothing"/>
+      <w:lvlText w:val="%1.%2.%3   "/>
+      <w:lvlJc w:val="left"/>
+      <w:pPr>
+        <w:ind w:left="0" w:firstLine="0"/>
+      </w:pPr>
+      <w:rPr>
+        <w:rFonts w:ascii="Arial" w:hAnsi="Arial" w:hint="default"/>
+        <w:b/>
+        <w:i w:val="0"/>
+        <w:sz w:val="28"/>
+        <w:szCs w:val="28"/>
+      </w:rPr>
+    </w:lvl>
+    <w:lvl w:ilvl="3">
+      <w:start w:val="1"/>
+      <w:numFmt w:val="decimal"/>
+      <w:lvlText w:val="%4.1.1.1"/>
+      <w:lvlJc w:val="left"/>
+      <w:pPr>
+        <w:ind w:left="0" w:firstLine="0"/>
+      </w:pPr>
+      <w:rPr>
+        <w:rFonts w:ascii="Arial" w:hAnsi="Arial" w:hint="default"/>
+        <w:sz w:val="28"/>
+      </w:rPr>
+    </w:lvl>
+    <w:lvl w:ilvl="4">
+      <w:start w:val="1"/>
+      <w:numFmt w:val="none"/>
+      <w:suff w:val="nothing"/>
+      <w:lvlText w:val=""/>
+      <w:lvlJc w:val="left"/>
+      <w:pPr>
+        <w:ind w:left="0" w:firstLine="0"/>
+      </w:pPr>
+      <w:rPr>
+        <w:rFonts w:hint="default"/>
+      </w:rPr>
+    </w:lvl>
+    <w:lvl w:ilvl="5">
+      <w:start w:val="1"/>
+      <w:numFmt w:val="none"/>
+      <w:suff w:val="nothing"/>
+      <w:lvlText w:val=""/>
+      <w:lvlJc w:val="left"/>
+      <w:pPr>
+        <w:ind w:left="0" w:firstLine="0"/>
+      </w:pPr>
+      <w:rPr>
+        <w:rFonts w:hint="default"/>
+      </w:rPr>
+    </w:lvl>
+    <w:lvl w:ilvl="6">
+      <w:start w:val="1"/>
+      <w:numFmt w:val="none"/>
+      <w:suff w:val="nothing"/>
+      <w:lvlText w:val=""/>
+      <w:lvlJc w:val="left"/>
+      <w:pPr>
+        <w:ind w:left="0" w:firstLine="0"/>
+      </w:pPr>
+      <w:rPr>
+        <w:rFonts w:hint="default"/>
+      </w:rPr>
+    </w:lvl>
+    <w:lvl w:ilvl="7">
+      <w:start w:val="1"/>
+      <w:numFmt w:val="none"/>
+      <w:suff w:val="nothing"/>
+      <w:lvlText w:val=""/>
+      <w:lvlJc w:val="left"/>
+      <w:pPr>
+        <w:ind w:left="0" w:firstLine="0"/>
+      </w:pPr>
+      <w:rPr>
+        <w:rFonts w:hint="default"/>
+      </w:rPr>
+    </w:lvl>
+    <w:lvl w:ilvl="8">
+      <w:start w:val="1"/>
+      <w:numFmt w:val="none"/>
+      <w:suff w:val="nothing"/>
+      <w:lvlText w:val=""/>
+      <w:lvlJc w:val="left"/>
+      <w:pPr>
+        <w:ind w:left="0" w:firstLine="0"/>
+      </w:pPr>
+      <w:rPr>
+        <w:rFonts w:hint="default"/>
+      </w:rPr>
+    </w:lvl>
+  </w:abstractNum>
+  <w:abstractNum w:abstractNumId="12" w15:restartNumberingAfterBreak="0">
     <w:nsid w:val="6D841E65"/>
     <w:multiLevelType w:val="hybridMultilevel"/>
     <w:tmpl w:val="9FE4940E"/>
@@ -9023,7 +10092,7 @@
       </w:rPr>
     </w:lvl>
   </w:abstractNum>
-  <w:abstractNum w:abstractNumId="11" w15:restartNumberingAfterBreak="0">
+  <w:abstractNum w:abstractNumId="13" w15:restartNumberingAfterBreak="0">
     <w:nsid w:val="6F7F25FC"/>
     <w:multiLevelType w:val="multilevel"/>
     <w:tmpl w:val="CB32E11A"/>
@@ -9139,7 +10208,7 @@
       </w:pPr>
     </w:lvl>
   </w:abstractNum>
-  <w:abstractNum w:abstractNumId="12" w15:restartNumberingAfterBreak="0">
+  <w:abstractNum w:abstractNumId="14" w15:restartNumberingAfterBreak="0">
     <w:nsid w:val="7F412F98"/>
     <w:multiLevelType w:val="multilevel"/>
     <w:tmpl w:val="094AA464"/>
@@ -9276,7 +10345,7 @@
     <w:abstractNumId w:val="3"/>
   </w:num>
   <w:num w:numId="3">
-    <w:abstractNumId w:val="12"/>
+    <w:abstractNumId w:val="14"/>
   </w:num>
   <w:num w:numId="4">
     <w:abstractNumId w:val="5"/>
@@ -9288,13 +10357,13 @@
     </w:lvlOverride>
   </w:num>
   <w:num w:numId="6">
-    <w:abstractNumId w:val="11"/>
+    <w:abstractNumId w:val="13"/>
   </w:num>
   <w:num w:numId="7">
     <w:abstractNumId w:val="4"/>
   </w:num>
   <w:num w:numId="8">
-    <w:abstractNumId w:val="9"/>
+    <w:abstractNumId w:val="10"/>
   </w:num>
   <w:num w:numId="9">
     <w:abstractNumId w:val="7"/>
@@ -9306,16 +10375,34 @@
     <w:abstractNumId w:val="2"/>
   </w:num>
   <w:num w:numId="12">
-    <w:abstractNumId w:val="10"/>
+    <w:abstractNumId w:val="12"/>
   </w:num>
   <w:num w:numId="13">
-    <w:abstractNumId w:val="10"/>
+    <w:abstractNumId w:val="12"/>
   </w:num>
   <w:num w:numId="14">
     <w:abstractNumId w:val="0"/>
   </w:num>
   <w:num w:numId="15">
+    <w:abstractNumId w:val="9"/>
+  </w:num>
+  <w:num w:numId="16">
+    <w:abstractNumId w:val="6"/>
+  </w:num>
+  <w:num w:numId="17">
+    <w:abstractNumId w:val="6"/>
+  </w:num>
+  <w:num w:numId="18">
+    <w:abstractNumId w:val="6"/>
+  </w:num>
+  <w:num w:numId="19">
     <w:abstractNumId w:val="8"/>
+  </w:num>
+  <w:num w:numId="20">
+    <w:abstractNumId w:val="6"/>
+  </w:num>
+  <w:num w:numId="21">
+    <w:abstractNumId w:val="11"/>
   </w:num>
 </w:numbering>
 </file>
@@ -10030,6 +11117,273 @@
       <w:lang w:val="en-US" w:eastAsia="en-US"/>
     </w:rPr>
   </w:style>
+  <w:style w:type="table" w:styleId="PlainTable3">
+    <w:name w:val="Plain Table 3"/>
+    <w:basedOn w:val="TableNormal"/>
+    <w:uiPriority w:val="19"/>
+    <w:qFormat/>
+    <w:rsid w:val="00E03C3F"/>
+    <w:tblPr>
+      <w:tblStyleRowBandSize w:val="1"/>
+      <w:tblStyleColBandSize w:val="1"/>
+    </w:tblPr>
+    <w:tblStylePr w:type="firstRow">
+      <w:rPr>
+        <w:b/>
+        <w:bCs/>
+        <w:caps/>
+      </w:rPr>
+      <w:tblPr/>
+      <w:tcPr>
+        <w:tcBorders>
+          <w:bottom w:val="single" w:sz="4" w:space="0" w:color="7F7F7F" w:themeColor="text1" w:themeTint="80"/>
+        </w:tcBorders>
+      </w:tcPr>
+    </w:tblStylePr>
+    <w:tblStylePr w:type="lastRow">
+      <w:rPr>
+        <w:b/>
+        <w:bCs/>
+        <w:caps/>
+      </w:rPr>
+      <w:tblPr/>
+      <w:tcPr>
+        <w:tcBorders>
+          <w:top w:val="nil"/>
+        </w:tcBorders>
+      </w:tcPr>
+    </w:tblStylePr>
+    <w:tblStylePr w:type="firstCol">
+      <w:rPr>
+        <w:b/>
+        <w:bCs/>
+        <w:caps/>
+      </w:rPr>
+      <w:tblPr/>
+      <w:tcPr>
+        <w:tcBorders>
+          <w:right w:val="single" w:sz="4" w:space="0" w:color="7F7F7F" w:themeColor="text1" w:themeTint="80"/>
+        </w:tcBorders>
+      </w:tcPr>
+    </w:tblStylePr>
+    <w:tblStylePr w:type="lastCol">
+      <w:rPr>
+        <w:b/>
+        <w:bCs/>
+        <w:caps/>
+      </w:rPr>
+      <w:tblPr/>
+      <w:tcPr>
+        <w:tcBorders>
+          <w:left w:val="nil"/>
+        </w:tcBorders>
+      </w:tcPr>
+    </w:tblStylePr>
+    <w:tblStylePr w:type="band1Vert">
+      <w:tblPr/>
+      <w:tcPr>
+        <w:shd w:val="clear" w:color="auto" w:fill="F2F2F2" w:themeFill="background1" w:themeFillShade="F2"/>
+      </w:tcPr>
+    </w:tblStylePr>
+    <w:tblStylePr w:type="band1Horz">
+      <w:tblPr/>
+      <w:tcPr>
+        <w:shd w:val="clear" w:color="auto" w:fill="F2F2F2" w:themeFill="background1" w:themeFillShade="F2"/>
+      </w:tcPr>
+    </w:tblStylePr>
+    <w:tblStylePr w:type="neCell">
+      <w:tblPr/>
+      <w:tcPr>
+        <w:tcBorders>
+          <w:left w:val="nil"/>
+        </w:tcBorders>
+      </w:tcPr>
+    </w:tblStylePr>
+    <w:tblStylePr w:type="nwCell">
+      <w:tblPr/>
+      <w:tcPr>
+        <w:tcBorders>
+          <w:right w:val="nil"/>
+        </w:tcBorders>
+      </w:tcPr>
+    </w:tblStylePr>
+  </w:style>
+  <w:style w:type="table" w:styleId="GridTable5Dark-Accent1">
+    <w:name w:val="Grid Table 5 Dark Accent 1"/>
+    <w:basedOn w:val="TableNormal"/>
+    <w:uiPriority w:val="50"/>
+    <w:rsid w:val="00E03C3F"/>
+    <w:tblPr>
+      <w:tblStyleRowBandSize w:val="1"/>
+      <w:tblStyleColBandSize w:val="1"/>
+      <w:tblBorders>
+        <w:top w:val="single" w:sz="4" w:space="0" w:color="FFFFFF" w:themeColor="background1"/>
+        <w:left w:val="single" w:sz="4" w:space="0" w:color="FFFFFF" w:themeColor="background1"/>
+        <w:bottom w:val="single" w:sz="4" w:space="0" w:color="FFFFFF" w:themeColor="background1"/>
+        <w:right w:val="single" w:sz="4" w:space="0" w:color="FFFFFF" w:themeColor="background1"/>
+        <w:insideH w:val="single" w:sz="4" w:space="0" w:color="FFFFFF" w:themeColor="background1"/>
+        <w:insideV w:val="single" w:sz="4" w:space="0" w:color="FFFFFF" w:themeColor="background1"/>
+      </w:tblBorders>
+    </w:tblPr>
+    <w:tcPr>
+      <w:shd w:val="clear" w:color="auto" w:fill="DEEAF6" w:themeFill="accent1" w:themeFillTint="33"/>
+    </w:tcPr>
+    <w:tblStylePr w:type="firstRow">
+      <w:rPr>
+        <w:b/>
+        <w:bCs/>
+        <w:color w:val="FFFFFF" w:themeColor="background1"/>
+      </w:rPr>
+      <w:tblPr/>
+      <w:tcPr>
+        <w:tcBorders>
+          <w:top w:val="single" w:sz="4" w:space="0" w:color="FFFFFF" w:themeColor="background1"/>
+          <w:left w:val="single" w:sz="4" w:space="0" w:color="FFFFFF" w:themeColor="background1"/>
+          <w:right w:val="single" w:sz="4" w:space="0" w:color="FFFFFF" w:themeColor="background1"/>
+          <w:insideH w:val="nil"/>
+          <w:insideV w:val="nil"/>
+        </w:tcBorders>
+        <w:shd w:val="clear" w:color="auto" w:fill="5B9BD5" w:themeFill="accent1"/>
+      </w:tcPr>
+    </w:tblStylePr>
+    <w:tblStylePr w:type="lastRow">
+      <w:rPr>
+        <w:b/>
+        <w:bCs/>
+        <w:color w:val="FFFFFF" w:themeColor="background1"/>
+      </w:rPr>
+      <w:tblPr/>
+      <w:tcPr>
+        <w:tcBorders>
+          <w:left w:val="single" w:sz="4" w:space="0" w:color="FFFFFF" w:themeColor="background1"/>
+          <w:bottom w:val="single" w:sz="4" w:space="0" w:color="FFFFFF" w:themeColor="background1"/>
+          <w:right w:val="single" w:sz="4" w:space="0" w:color="FFFFFF" w:themeColor="background1"/>
+          <w:insideH w:val="nil"/>
+          <w:insideV w:val="nil"/>
+        </w:tcBorders>
+        <w:shd w:val="clear" w:color="auto" w:fill="5B9BD5" w:themeFill="accent1"/>
+      </w:tcPr>
+    </w:tblStylePr>
+    <w:tblStylePr w:type="firstCol">
+      <w:rPr>
+        <w:b/>
+        <w:bCs/>
+        <w:color w:val="FFFFFF" w:themeColor="background1"/>
+      </w:rPr>
+      <w:tblPr/>
+      <w:tcPr>
+        <w:tcBorders>
+          <w:top w:val="single" w:sz="4" w:space="0" w:color="FFFFFF" w:themeColor="background1"/>
+          <w:left w:val="single" w:sz="4" w:space="0" w:color="FFFFFF" w:themeColor="background1"/>
+          <w:bottom w:val="single" w:sz="4" w:space="0" w:color="FFFFFF" w:themeColor="background1"/>
+          <w:insideV w:val="nil"/>
+        </w:tcBorders>
+        <w:shd w:val="clear" w:color="auto" w:fill="5B9BD5" w:themeFill="accent1"/>
+      </w:tcPr>
+    </w:tblStylePr>
+    <w:tblStylePr w:type="lastCol">
+      <w:rPr>
+        <w:b/>
+        <w:bCs/>
+        <w:color w:val="FFFFFF" w:themeColor="background1"/>
+      </w:rPr>
+      <w:tblPr/>
+      <w:tcPr>
+        <w:tcBorders>
+          <w:top w:val="single" w:sz="4" w:space="0" w:color="FFFFFF" w:themeColor="background1"/>
+          <w:bottom w:val="single" w:sz="4" w:space="0" w:color="FFFFFF" w:themeColor="background1"/>
+          <w:right w:val="single" w:sz="4" w:space="0" w:color="FFFFFF" w:themeColor="background1"/>
+          <w:insideV w:val="nil"/>
+        </w:tcBorders>
+        <w:shd w:val="clear" w:color="auto" w:fill="5B9BD5" w:themeFill="accent1"/>
+      </w:tcPr>
+    </w:tblStylePr>
+    <w:tblStylePr w:type="band1Vert">
+      <w:tblPr/>
+      <w:tcPr>
+        <w:shd w:val="clear" w:color="auto" w:fill="BDD6EE" w:themeFill="accent1" w:themeFillTint="66"/>
+      </w:tcPr>
+    </w:tblStylePr>
+    <w:tblStylePr w:type="band1Horz">
+      <w:tblPr/>
+      <w:tcPr>
+        <w:shd w:val="clear" w:color="auto" w:fill="BDD6EE" w:themeFill="accent1" w:themeFillTint="66"/>
+      </w:tcPr>
+    </w:tblStylePr>
+  </w:style>
+  <w:style w:type="table" w:styleId="GridTable4-Accent1">
+    <w:name w:val="Grid Table 4 Accent 1"/>
+    <w:basedOn w:val="TableNormal"/>
+    <w:uiPriority w:val="49"/>
+    <w:rsid w:val="006A4307"/>
+    <w:tblPr>
+      <w:tblStyleRowBandSize w:val="1"/>
+      <w:tblStyleColBandSize w:val="1"/>
+      <w:tblBorders>
+        <w:top w:val="single" w:sz="4" w:space="0" w:color="9CC2E5" w:themeColor="accent1" w:themeTint="99"/>
+        <w:left w:val="single" w:sz="4" w:space="0" w:color="9CC2E5" w:themeColor="accent1" w:themeTint="99"/>
+        <w:bottom w:val="single" w:sz="4" w:space="0" w:color="9CC2E5" w:themeColor="accent1" w:themeTint="99"/>
+        <w:right w:val="single" w:sz="4" w:space="0" w:color="9CC2E5" w:themeColor="accent1" w:themeTint="99"/>
+        <w:insideH w:val="single" w:sz="4" w:space="0" w:color="9CC2E5" w:themeColor="accent1" w:themeTint="99"/>
+        <w:insideV w:val="single" w:sz="4" w:space="0" w:color="9CC2E5" w:themeColor="accent1" w:themeTint="99"/>
+      </w:tblBorders>
+    </w:tblPr>
+    <w:tblStylePr w:type="firstRow">
+      <w:rPr>
+        <w:b/>
+        <w:bCs/>
+        <w:color w:val="FFFFFF" w:themeColor="background1"/>
+      </w:rPr>
+      <w:tblPr/>
+      <w:tcPr>
+        <w:tcBorders>
+          <w:top w:val="single" w:sz="4" w:space="0" w:color="5B9BD5" w:themeColor="accent1"/>
+          <w:left w:val="single" w:sz="4" w:space="0" w:color="5B9BD5" w:themeColor="accent1"/>
+          <w:bottom w:val="single" w:sz="4" w:space="0" w:color="5B9BD5" w:themeColor="accent1"/>
+          <w:right w:val="single" w:sz="4" w:space="0" w:color="5B9BD5" w:themeColor="accent1"/>
+          <w:insideH w:val="nil"/>
+          <w:insideV w:val="nil"/>
+        </w:tcBorders>
+        <w:shd w:val="clear" w:color="auto" w:fill="5B9BD5" w:themeFill="accent1"/>
+      </w:tcPr>
+    </w:tblStylePr>
+    <w:tblStylePr w:type="lastRow">
+      <w:rPr>
+        <w:b/>
+        <w:bCs/>
+      </w:rPr>
+      <w:tblPr/>
+      <w:tcPr>
+        <w:tcBorders>
+          <w:top w:val="double" w:sz="4" w:space="0" w:color="5B9BD5" w:themeColor="accent1"/>
+        </w:tcBorders>
+      </w:tcPr>
+    </w:tblStylePr>
+    <w:tblStylePr w:type="firstCol">
+      <w:rPr>
+        <w:b/>
+        <w:bCs/>
+      </w:rPr>
+    </w:tblStylePr>
+    <w:tblStylePr w:type="lastCol">
+      <w:rPr>
+        <w:b/>
+        <w:bCs/>
+      </w:rPr>
+    </w:tblStylePr>
+    <w:tblStylePr w:type="band1Vert">
+      <w:tblPr/>
+      <w:tcPr>
+        <w:shd w:val="clear" w:color="auto" w:fill="DEEAF6" w:themeFill="accent1" w:themeFillTint="33"/>
+      </w:tcPr>
+    </w:tblStylePr>
+    <w:tblStylePr w:type="band1Horz">
+      <w:tblPr/>
+      <w:tcPr>
+        <w:shd w:val="clear" w:color="auto" w:fill="DEEAF6" w:themeFill="accent1" w:themeFillTint="33"/>
+      </w:tcPr>
+    </w:tblStylePr>
+  </w:style>
 </w:styles>
 </file>
 
@@ -10299,7 +11653,7 @@
 </file>
 
 <file path=customXml/itemProps1.xml><?xml version="1.0" encoding="utf-8"?>
-<ds:datastoreItem xmlns:ds="http://schemas.openxmlformats.org/officeDocument/2006/customXml" ds:itemID="{FDFF935A-C0EC-474A-83BC-880657BA362C}">
+<ds:datastoreItem xmlns:ds="http://schemas.openxmlformats.org/officeDocument/2006/customXml" ds:itemID="{7F430D3E-1B0C-49F5-A6CB-063AF876BBDA}">
   <ds:schemaRefs>
     <ds:schemaRef ds:uri="http://schemas.openxmlformats.org/officeDocument/2006/bibliography"/>
   </ds:schemaRefs>

</xml_diff>